<commit_message>
updated settings for PCI express interface
</commit_message>
<xml_diff>
--- a/project_documentation/Raspberry Pi Setup.docx
+++ b/project_documentation/Raspberry Pi Setup.docx
@@ -346,63 +346,25 @@
         </w:numPr>
       </w:pPr>
       <w:r>
-        <w:t xml:space="preserve">You will need to download the </w:t>
-      </w:r>
-      <w:proofErr w:type="spellStart"/>
-      <w:r>
-        <w:t>linux</w:t>
-      </w:r>
-      <w:proofErr w:type="spellEnd"/>
-      <w:r>
-        <w:t xml:space="preserve"> kernel header files</w:t>
-      </w:r>
-      <w:r>
-        <w:t>:</w:t>
-      </w:r>
-    </w:p>
-    <w:p>
-      <w:pPr>
-        <w:pStyle w:val="ListParagraph"/>
-        <w:ind w:left="1440"/>
-      </w:pPr>
-      <w:proofErr w:type="spellStart"/>
-      <w:r>
-        <w:rPr>
-          <w:b/>
-          <w:bCs/>
-        </w:rPr>
-        <w:t>sudo</w:t>
-      </w:r>
-      <w:proofErr w:type="spellEnd"/>
-      <w:r>
-        <w:rPr>
-          <w:b/>
-          <w:bCs/>
-        </w:rPr>
-        <w:t xml:space="preserve"> apt install </w:t>
-      </w:r>
-      <w:proofErr w:type="spellStart"/>
-      <w:r>
-        <w:rPr>
-          <w:b/>
-          <w:bCs/>
-        </w:rPr>
-        <w:t>raspberrypi</w:t>
-      </w:r>
-      <w:proofErr w:type="spellEnd"/>
-      <w:r>
-        <w:rPr>
-          <w:b/>
-          <w:bCs/>
-        </w:rPr>
-        <w:t>-kernel</w:t>
-      </w:r>
-      <w:r>
-        <w:rPr>
-          <w:b/>
-          <w:bCs/>
-        </w:rPr>
-        <w:t>-headers</w:t>
+        <w:t xml:space="preserve">Check your keyboard layout. Getting a UK layout right often needs </w:t>
+      </w:r>
+      <w:r>
+        <w:t>manual intervention</w:t>
+      </w:r>
+    </w:p>
+    <w:p>
+      <w:pPr>
+        <w:pStyle w:val="ListParagraph"/>
+        <w:ind w:firstLine="720"/>
+      </w:pPr>
+      <w:r>
+        <w:t xml:space="preserve">Visit </w:t>
+      </w:r>
+      <w:r>
+        <w:t xml:space="preserve">application menu &gt; </w:t>
+      </w:r>
+      <w:r>
+        <w:t>preferences &gt;keyboard preferences</w:t>
       </w:r>
     </w:p>
     <w:p>
@@ -414,14 +376,23 @@
         </w:numPr>
       </w:pPr>
       <w:r>
-        <w:t>Install Vis</w:t>
-      </w:r>
-      <w:r>
-        <w:t>ual Studio Code.</w:t>
-      </w:r>
-    </w:p>
-    <w:p>
-      <w:pPr>
+        <w:t xml:space="preserve">You will need to download the </w:t>
+      </w:r>
+      <w:proofErr w:type="spellStart"/>
+      <w:r>
+        <w:t>linux</w:t>
+      </w:r>
+      <w:proofErr w:type="spellEnd"/>
+      <w:r>
+        <w:t xml:space="preserve"> kernel header files</w:t>
+      </w:r>
+      <w:r>
+        <w:t>:</w:t>
+      </w:r>
+    </w:p>
+    <w:p>
+      <w:pPr>
+        <w:pStyle w:val="ListParagraph"/>
         <w:ind w:left="1440"/>
       </w:pPr>
       <w:proofErr w:type="spellStart"/>
@@ -438,7 +409,30 @@
           <w:b/>
           <w:bCs/>
         </w:rPr>
-        <w:t xml:space="preserve"> apt install code</w:t>
+        <w:t xml:space="preserve"> apt install </w:t>
+      </w:r>
+      <w:proofErr w:type="spellStart"/>
+      <w:r>
+        <w:rPr>
+          <w:b/>
+          <w:bCs/>
+        </w:rPr>
+        <w:t>raspberrypi</w:t>
+      </w:r>
+      <w:proofErr w:type="spellEnd"/>
+      <w:r>
+        <w:rPr>
+          <w:b/>
+          <w:bCs/>
+        </w:rPr>
+        <w:t>-kernel</w:t>
+      </w:r>
+      <w:r>
+        <w:rPr>
+          <w:b/>
+          <w:bCs/>
+        </w:rPr>
+        <w:t>-headers</w:t>
       </w:r>
     </w:p>
     <w:p>
@@ -450,16 +444,15 @@
         </w:numPr>
       </w:pPr>
       <w:r>
-        <w:t>Install some other libraries:</w:t>
-      </w:r>
-    </w:p>
-    <w:p>
-      <w:pPr>
-        <w:ind w:left="1080" w:firstLine="360"/>
-        <w:rPr>
-          <w:b/>
-          <w:bCs/>
-        </w:rPr>
+        <w:t>Install Vis</w:t>
+      </w:r>
+      <w:r>
+        <w:t>ual Studio Code.</w:t>
+      </w:r>
+    </w:p>
+    <w:p>
+      <w:pPr>
+        <w:ind w:left="1440"/>
       </w:pPr>
       <w:proofErr w:type="spellStart"/>
       <w:r>
@@ -475,7 +468,7 @@
           <w:b/>
           <w:bCs/>
         </w:rPr>
-        <w:t xml:space="preserve"> apt install libgtk-3-dev</w:t>
+        <w:t xml:space="preserve"> apt install code</w:t>
       </w:r>
     </w:p>
     <w:p>
@@ -487,13 +480,12 @@
         </w:numPr>
       </w:pPr>
       <w:r>
-        <w:t>Download a GUI git client:</w:t>
-      </w:r>
-    </w:p>
-    <w:p>
-      <w:pPr>
-        <w:pStyle w:val="ListParagraph"/>
-        <w:ind w:left="1440"/>
+        <w:t>Install some other libraries:</w:t>
+      </w:r>
+    </w:p>
+    <w:p>
+      <w:pPr>
+        <w:ind w:left="1080" w:firstLine="360"/>
         <w:rPr>
           <w:b/>
           <w:bCs/>
@@ -513,14 +505,7 @@
           <w:b/>
           <w:bCs/>
         </w:rPr>
-        <w:t xml:space="preserve"> </w:t>
-      </w:r>
-      <w:r>
-        <w:rPr>
-          <w:b/>
-          <w:bCs/>
-        </w:rPr>
-        <w:t>apt-get install git-cola</w:t>
+        <w:t xml:space="preserve"> apt install libgtk-3-dev</w:t>
       </w:r>
     </w:p>
     <w:p>
@@ -532,6 +517,44 @@
         </w:numPr>
       </w:pPr>
       <w:r>
+        <w:t>Download a GUI git client:</w:t>
+      </w:r>
+    </w:p>
+    <w:p>
+      <w:pPr>
+        <w:pStyle w:val="ListParagraph"/>
+        <w:ind w:left="1440"/>
+        <w:rPr>
+          <w:b/>
+          <w:bCs/>
+        </w:rPr>
+      </w:pPr>
+      <w:proofErr w:type="spellStart"/>
+      <w:r>
+        <w:rPr>
+          <w:b/>
+          <w:bCs/>
+        </w:rPr>
+        <w:t>sudo</w:t>
+      </w:r>
+      <w:proofErr w:type="spellEnd"/>
+      <w:r>
+        <w:rPr>
+          <w:b/>
+          <w:bCs/>
+        </w:rPr>
+        <w:t xml:space="preserve"> apt-get install git-cola</w:t>
+      </w:r>
+    </w:p>
+    <w:p>
+      <w:pPr>
+        <w:pStyle w:val="ListParagraph"/>
+        <w:numPr>
+          <w:ilvl w:val="0"/>
+          <w:numId w:val="4"/>
+        </w:numPr>
+      </w:pPr>
+      <w:r>
         <w:t>You will need to get the Saturn repository: type these commands:</w:t>
       </w:r>
     </w:p>
@@ -550,6 +573,7 @@
           <w:b/>
           <w:bCs/>
         </w:rPr>
+        <w:lastRenderedPageBreak/>
         <w:t>mkdir</w:t>
       </w:r>
       <w:proofErr w:type="spellEnd"/>
@@ -592,7 +616,6 @@
           <w:b/>
           <w:bCs/>
         </w:rPr>
-        <w:lastRenderedPageBreak/>
         <w:t xml:space="preserve">git clone </w:t>
       </w:r>
       <w:hyperlink r:id="rId5" w:history="1">
@@ -667,6 +690,13 @@
         </w:rPr>
         <w:t xml:space="preserve">cd </w:t>
       </w:r>
+      <w:r>
+        <w:rPr>
+          <w:b/>
+          <w:bCs/>
+        </w:rPr>
+        <w:t>Saturn/</w:t>
+      </w:r>
       <w:proofErr w:type="spellStart"/>
       <w:r>
         <w:rPr>
@@ -1420,7 +1450,332 @@
           <w:numId w:val="4"/>
         </w:numPr>
       </w:pPr>
-    </w:p>
+      <w:r>
+        <w:t>Copy some desktop shortcuts:</w:t>
+      </w:r>
+    </w:p>
+    <w:p>
+      <w:pPr>
+        <w:pStyle w:val="ListParagraph"/>
+        <w:ind w:left="1440"/>
+        <w:rPr>
+          <w:b/>
+          <w:bCs/>
+        </w:rPr>
+      </w:pPr>
+      <w:r>
+        <w:rPr>
+          <w:b/>
+          <w:bCs/>
+        </w:rPr>
+        <w:t>cd ~/github/Saturn/</w:t>
+      </w:r>
+      <w:r>
+        <w:rPr>
+          <w:b/>
+          <w:bCs/>
+        </w:rPr>
+        <w:t>desktop</w:t>
+      </w:r>
+    </w:p>
+    <w:p>
+      <w:pPr>
+        <w:pStyle w:val="ListParagraph"/>
+        <w:ind w:left="1440"/>
+        <w:rPr>
+          <w:b/>
+          <w:bCs/>
+        </w:rPr>
+      </w:pPr>
+      <w:r>
+        <w:rPr>
+          <w:b/>
+          <w:bCs/>
+        </w:rPr>
+        <w:t>cp * ~/Desktop</w:t>
+      </w:r>
+    </w:p>
+    <w:p>
+      <w:pPr>
+        <w:pStyle w:val="ListParagraph"/>
+        <w:numPr>
+          <w:ilvl w:val="0"/>
+          <w:numId w:val="4"/>
+        </w:numPr>
+      </w:pPr>
+      <w:r>
+        <w:t>Install some vs code extensions:</w:t>
+      </w:r>
+    </w:p>
+    <w:p>
+      <w:pPr>
+        <w:pStyle w:val="ListParagraph"/>
+        <w:ind w:left="1440"/>
+        <w:rPr>
+          <w:b/>
+          <w:bCs/>
+        </w:rPr>
+      </w:pPr>
+      <w:r>
+        <w:rPr>
+          <w:b/>
+          <w:bCs/>
+        </w:rPr>
+        <w:t xml:space="preserve">Run </w:t>
+      </w:r>
+      <w:proofErr w:type="spellStart"/>
+      <w:r>
+        <w:rPr>
+          <w:b/>
+          <w:bCs/>
+        </w:rPr>
+        <w:t>vscode</w:t>
+      </w:r>
+      <w:proofErr w:type="spellEnd"/>
+    </w:p>
+    <w:p>
+      <w:pPr>
+        <w:pStyle w:val="ListParagraph"/>
+        <w:ind w:left="1440"/>
+        <w:rPr>
+          <w:b/>
+          <w:bCs/>
+        </w:rPr>
+      </w:pPr>
+      <w:r>
+        <w:rPr>
+          <w:b/>
+          <w:bCs/>
+        </w:rPr>
+        <w:t>Select the “extensions” icon on the left</w:t>
+      </w:r>
+    </w:p>
+    <w:p>
+      <w:pPr>
+        <w:pStyle w:val="ListParagraph"/>
+        <w:ind w:left="1440"/>
+        <w:rPr>
+          <w:b/>
+          <w:bCs/>
+        </w:rPr>
+      </w:pPr>
+      <w:r>
+        <w:rPr>
+          <w:b/>
+          <w:bCs/>
+        </w:rPr>
+        <w:t>Find &amp; install “C/C++”</w:t>
+      </w:r>
+    </w:p>
+    <w:p>
+      <w:pPr>
+        <w:pStyle w:val="ListParagraph"/>
+        <w:ind w:left="1440"/>
+        <w:rPr>
+          <w:b/>
+          <w:bCs/>
+        </w:rPr>
+      </w:pPr>
+      <w:r>
+        <w:rPr>
+          <w:b/>
+          <w:bCs/>
+        </w:rPr>
+        <w:t>Find &amp; install “</w:t>
+      </w:r>
+      <w:proofErr w:type="spellStart"/>
+      <w:r>
+        <w:rPr>
+          <w:b/>
+          <w:bCs/>
+        </w:rPr>
+        <w:t>GitLens</w:t>
+      </w:r>
+      <w:proofErr w:type="spellEnd"/>
+      <w:r>
+        <w:rPr>
+          <w:b/>
+          <w:bCs/>
+        </w:rPr>
+        <w:t>”</w:t>
+      </w:r>
+    </w:p>
+    <w:p>
+      <w:pPr>
+        <w:pStyle w:val="ListParagraph"/>
+        <w:numPr>
+          <w:ilvl w:val="0"/>
+          <w:numId w:val="4"/>
+        </w:numPr>
+      </w:pPr>
+      <w:r>
+        <w:t>Build the P2 app:</w:t>
+      </w:r>
+    </w:p>
+    <w:p>
+      <w:pPr>
+        <w:pStyle w:val="ListParagraph"/>
+        <w:ind w:left="1440"/>
+        <w:rPr>
+          <w:b/>
+          <w:bCs/>
+        </w:rPr>
+      </w:pPr>
+      <w:r>
+        <w:rPr>
+          <w:b/>
+          <w:bCs/>
+        </w:rPr>
+        <w:t>Select the explorer icon on the left</w:t>
+      </w:r>
+    </w:p>
+    <w:p>
+      <w:pPr>
+        <w:pStyle w:val="ListParagraph"/>
+        <w:ind w:left="1440"/>
+        <w:rPr>
+          <w:b/>
+          <w:bCs/>
+        </w:rPr>
+      </w:pPr>
+      <w:r>
+        <w:rPr>
+          <w:b/>
+          <w:bCs/>
+        </w:rPr>
+        <w:t>Click “open folder”</w:t>
+      </w:r>
+    </w:p>
+    <w:p>
+      <w:pPr>
+        <w:pStyle w:val="ListParagraph"/>
+        <w:ind w:left="1440"/>
+        <w:rPr>
+          <w:b/>
+          <w:bCs/>
+        </w:rPr>
+      </w:pPr>
+      <w:r>
+        <w:rPr>
+          <w:b/>
+          <w:bCs/>
+        </w:rPr>
+        <w:t>Navigate to ~/pi/github/Saturn/</w:t>
+      </w:r>
+      <w:proofErr w:type="spellStart"/>
+      <w:r>
+        <w:rPr>
+          <w:b/>
+          <w:bCs/>
+        </w:rPr>
+        <w:t>sw_projects</w:t>
+      </w:r>
+      <w:proofErr w:type="spellEnd"/>
+      <w:r>
+        <w:rPr>
+          <w:b/>
+          <w:bCs/>
+        </w:rPr>
+        <w:t>/P2_app</w:t>
+      </w:r>
+    </w:p>
+    <w:p>
+      <w:pPr>
+        <w:pStyle w:val="ListParagraph"/>
+        <w:ind w:left="1440"/>
+        <w:rPr>
+          <w:b/>
+          <w:bCs/>
+        </w:rPr>
+      </w:pPr>
+      <w:r>
+        <w:rPr>
+          <w:b/>
+          <w:bCs/>
+        </w:rPr>
+        <w:t>Click “OK” at bottom right</w:t>
+      </w:r>
+    </w:p>
+    <w:p>
+      <w:pPr>
+        <w:pStyle w:val="ListParagraph"/>
+        <w:ind w:left="1440"/>
+        <w:rPr>
+          <w:b/>
+          <w:bCs/>
+        </w:rPr>
+      </w:pPr>
+      <w:r>
+        <w:rPr>
+          <w:b/>
+          <w:bCs/>
+        </w:rPr>
+        <w:t>(</w:t>
+      </w:r>
+      <w:proofErr w:type="gramStart"/>
+      <w:r>
+        <w:rPr>
+          <w:b/>
+          <w:bCs/>
+        </w:rPr>
+        <w:t>the</w:t>
+      </w:r>
+      <w:proofErr w:type="gramEnd"/>
+      <w:r>
+        <w:rPr>
+          <w:b/>
+          <w:bCs/>
+        </w:rPr>
+        <w:t xml:space="preserve"> C files are shown on the left; you can click a file and edit it)</w:t>
+      </w:r>
+    </w:p>
+    <w:p>
+      <w:pPr>
+        <w:pStyle w:val="ListParagraph"/>
+        <w:ind w:left="1440"/>
+        <w:rPr>
+          <w:b/>
+          <w:bCs/>
+        </w:rPr>
+      </w:pPr>
+      <w:r>
+        <w:rPr>
+          <w:b/>
+          <w:bCs/>
+        </w:rPr>
+        <w:t>On the menu: select Terminal &gt; Run Build Task…</w:t>
+      </w:r>
+    </w:p>
+    <w:p>
+      <w:pPr>
+        <w:pStyle w:val="ListParagraph"/>
+        <w:ind w:left="1440"/>
+      </w:pPr>
+      <w:r>
+        <w:rPr>
+          <w:b/>
+          <w:bCs/>
+        </w:rPr>
+        <w:t>(</w:t>
+      </w:r>
+      <w:proofErr w:type="gramStart"/>
+      <w:r>
+        <w:rPr>
+          <w:b/>
+          <w:bCs/>
+        </w:rPr>
+        <w:t>the</w:t>
+      </w:r>
+      <w:proofErr w:type="gramEnd"/>
+      <w:r>
+        <w:rPr>
+          <w:b/>
+          <w:bCs/>
+        </w:rPr>
+        <w:t xml:space="preserve"> make file is executed and the code builds)</w:t>
+      </w:r>
+    </w:p>
+    <w:p/>
     <w:p/>
     <w:sectPr>
       <w:pgSz w:w="11906" w:h="16838"/>
@@ -1437,7 +1792,7 @@
   <w:abstractNum w:abstractNumId="0" w15:restartNumberingAfterBreak="0">
     <w:nsid w:val="0F7E19AC"/>
     <w:multiLevelType w:val="hybridMultilevel"/>
-    <w:tmpl w:val="91E0AD06"/>
+    <w:tmpl w:val="0374F322"/>
     <w:lvl w:ilvl="0" w:tplc="0809000F">
       <w:start w:val="1"/>
       <w:numFmt w:val="decimal"/>
@@ -1859,16 +2214,16 @@
       </w:rPr>
     </w:lvl>
   </w:abstractNum>
-  <w:num w:numId="1">
+  <w:num w:numId="1" w16cid:durableId="2088068406">
     <w:abstractNumId w:val="3"/>
   </w:num>
-  <w:num w:numId="2">
+  <w:num w:numId="2" w16cid:durableId="1410423128">
     <w:abstractNumId w:val="2"/>
   </w:num>
-  <w:num w:numId="3">
+  <w:num w:numId="3" w16cid:durableId="1486437897">
     <w:abstractNumId w:val="1"/>
   </w:num>
-  <w:num w:numId="4">
+  <w:num w:numId="4" w16cid:durableId="54594020">
     <w:abstractNumId w:val="0"/>
   </w:num>
 </w:numbering>

</xml_diff>